<commit_message>
add fales for lab04
</commit_message>
<xml_diff>
--- a/labs/lab04/report/Л04_Бизев.docx
+++ b/labs/lab04/report/Л04_Бизев.docx
@@ -1431,7 +1431,235 @@
         </w:numPr>
       </w:pPr>
       <w:r>
-        <w:t xml:space="preserve">https://esystem.rudn.ru/pluginfile.php/1584628/mod_resource/content/1/%D0%9B%D0%B0%D0%B1%D0%BE%D1%80%D0%B0%D1%82%D0%BE%D1%80%D0%BD%D0%B0%D1%8F%20%D1%80%D0%B0%D0%B1%D0%BE%D1%82%D0%B0%20%E2%84%965.pdf</w:t>
+        <w:t xml:space="preserve">GDB: The GNU Project Debugger. — URL: https://www.gnu.org/software/gdb/.</w:t>
+      </w:r>
+    </w:p>
+    <w:p>
+      <w:pPr>
+        <w:pStyle w:val="Compact"/>
+        <w:numPr>
+          <w:ilvl w:val="0"/>
+          <w:numId w:val="1002"/>
+        </w:numPr>
+      </w:pPr>
+      <w:r>
+        <w:t xml:space="preserve">GNU Bash Manual. — 2016. — URL: https://www.gnu.org/software/bash/manual/.</w:t>
+      </w:r>
+    </w:p>
+    <w:p>
+      <w:pPr>
+        <w:pStyle w:val="Compact"/>
+        <w:numPr>
+          <w:ilvl w:val="0"/>
+          <w:numId w:val="1002"/>
+        </w:numPr>
+      </w:pPr>
+      <w:r>
+        <w:t xml:space="preserve">Midnight Commander Development Center. — 2021. — URL: https://midnight-commander.</w:t>
+      </w:r>
+      <w:r>
+        <w:t xml:space="preserve"> </w:t>
+      </w:r>
+      <w:r>
+        <w:t xml:space="preserve">org/.</w:t>
+      </w:r>
+    </w:p>
+    <w:p>
+      <w:pPr>
+        <w:pStyle w:val="Compact"/>
+        <w:numPr>
+          <w:ilvl w:val="0"/>
+          <w:numId w:val="1002"/>
+        </w:numPr>
+      </w:pPr>
+      <w:r>
+        <w:t xml:space="preserve">NASM Assembly Language Tutorials. — 2021. — URL: https://asmtutor.com/.</w:t>
+      </w:r>
+    </w:p>
+    <w:p>
+      <w:pPr>
+        <w:pStyle w:val="Compact"/>
+        <w:numPr>
+          <w:ilvl w:val="0"/>
+          <w:numId w:val="1002"/>
+        </w:numPr>
+      </w:pPr>
+      <w:r>
+        <w:t xml:space="preserve">Newham C. Learning the bash Shell: Unix Shell Programming. — O’Reilly Media, 2005. —</w:t>
+      </w:r>
+      <w:r>
+        <w:t xml:space="preserve"> </w:t>
+      </w:r>
+      <w:r>
+        <w:t xml:space="preserve">354 с. — (In a Nutshell). — ISBN 0596009658. — URL: http://www.amazon.com/Learning-</w:t>
+      </w:r>
+      <w:r>
+        <w:t xml:space="preserve"> </w:t>
+      </w:r>
+      <w:r>
+        <w:t xml:space="preserve">bash-Shell-Programming-Nutshell/dp/0596009658.</w:t>
+      </w:r>
+    </w:p>
+    <w:p>
+      <w:pPr>
+        <w:pStyle w:val="Compact"/>
+        <w:numPr>
+          <w:ilvl w:val="0"/>
+          <w:numId w:val="1002"/>
+        </w:numPr>
+      </w:pPr>
+      <w:r>
+        <w:t xml:space="preserve">Robbins A. Bash Pocket Reference. — O’Reilly Media, 2016. — 156 с. — ISBN 978-1491941591.</w:t>
+      </w:r>
+    </w:p>
+    <w:p>
+      <w:pPr>
+        <w:pStyle w:val="Compact"/>
+        <w:numPr>
+          <w:ilvl w:val="0"/>
+          <w:numId w:val="1002"/>
+        </w:numPr>
+      </w:pPr>
+      <w:r>
+        <w:t xml:space="preserve">The NASM documentation. — 2021. — URL: https://www.nasm.us/docs.php.</w:t>
+      </w:r>
+    </w:p>
+    <w:p>
+      <w:pPr>
+        <w:pStyle w:val="Compact"/>
+        <w:numPr>
+          <w:ilvl w:val="0"/>
+          <w:numId w:val="1002"/>
+        </w:numPr>
+      </w:pPr>
+      <w:r>
+        <w:t xml:space="preserve">Zarrelli G. Mastering Bash. — Packt Publishing, 2017. — 502 с. — ISBN 9781784396879.</w:t>
+      </w:r>
+    </w:p>
+    <w:p>
+      <w:pPr>
+        <w:pStyle w:val="Compact"/>
+        <w:numPr>
+          <w:ilvl w:val="0"/>
+          <w:numId w:val="1002"/>
+        </w:numPr>
+      </w:pPr>
+      <w:r>
+        <w:t xml:space="preserve">Колдаев В. Д., Лупин С. А. Архитектура ЭВМ. — М. : Форум, 2018.</w:t>
+      </w:r>
+    </w:p>
+    <w:p>
+      <w:pPr>
+        <w:pStyle w:val="Compact"/>
+        <w:numPr>
+          <w:ilvl w:val="0"/>
+          <w:numId w:val="1002"/>
+        </w:numPr>
+      </w:pPr>
+      <w:r>
+        <w:t xml:space="preserve">Куляс О. Л., Никитин К. А. Курс программирования на ASSEMBLER. — М. : Солон-Пресс,</w:t>
+      </w:r>
+    </w:p>
+    <w:p>
+      <w:pPr>
+        <w:pStyle w:val="Compact"/>
+        <w:numPr>
+          <w:ilvl w:val="0"/>
+          <w:numId w:val="1002"/>
+        </w:numPr>
+      </w:pPr>
+      <w:r>
+        <w:t xml:space="preserve">Новожилов О. П. Архитектура ЭВМ и систем. — М. : Юрайт, 2016.</w:t>
+      </w:r>
+    </w:p>
+    <w:p>
+      <w:pPr>
+        <w:pStyle w:val="Compact"/>
+        <w:numPr>
+          <w:ilvl w:val="0"/>
+          <w:numId w:val="1002"/>
+        </w:numPr>
+      </w:pPr>
+      <w:r>
+        <w:t xml:space="preserve">Расширенный ассемблер: NASM. — 2021. — URL: https://www.opennet.ru/docs/RUS/nasm/.</w:t>
+      </w:r>
+    </w:p>
+    <w:p>
+      <w:pPr>
+        <w:pStyle w:val="Compact"/>
+        <w:numPr>
+          <w:ilvl w:val="0"/>
+          <w:numId w:val="1002"/>
+        </w:numPr>
+      </w:pPr>
+      <w:r>
+        <w:t xml:space="preserve">Робачевский А., Немнюгин С., Стесик О. Операционная система UNIX. — 2-е изд. — БХВ-</w:t>
+      </w:r>
+      <w:r>
+        <w:t xml:space="preserve"> </w:t>
+      </w:r>
+      <w:r>
+        <w:t xml:space="preserve">Петербург, 2010. — 656 с. — ISBN 978-5-94157-538-1.</w:t>
+      </w:r>
+    </w:p>
+    <w:p>
+      <w:pPr>
+        <w:pStyle w:val="Compact"/>
+        <w:numPr>
+          <w:ilvl w:val="0"/>
+          <w:numId w:val="1002"/>
+        </w:numPr>
+      </w:pPr>
+      <w:r>
+        <w:t xml:space="preserve">Столяров А. Программирование на языке ассемблера NASM для ОС Unix. — 2-е изд. —</w:t>
+      </w:r>
+      <w:r>
+        <w:t xml:space="preserve"> </w:t>
+      </w:r>
+      <w:r>
+        <w:t xml:space="preserve">М. : МАКС Пресс, 2011. — URL: http://www.stolyarov.info/books/asm_unix.</w:t>
+      </w:r>
+    </w:p>
+    <w:p>
+      <w:pPr>
+        <w:pStyle w:val="Compact"/>
+        <w:numPr>
+          <w:ilvl w:val="0"/>
+          <w:numId w:val="1002"/>
+        </w:numPr>
+      </w:pPr>
+      <w:r>
+        <w:t xml:space="preserve">Таненбаум Э. Архитектура компьютера. — 6-е изд. — СПб. : Питер, 2013. — 874 с. —</w:t>
+      </w:r>
+      <w:r>
+        <w:t xml:space="preserve"> </w:t>
+      </w:r>
+      <w:r>
+        <w:t xml:space="preserve">(Классика Computer Science).</w:t>
+      </w:r>
+    </w:p>
+    <w:p>
+      <w:pPr>
+        <w:pStyle w:val="Compact"/>
+        <w:numPr>
+          <w:ilvl w:val="0"/>
+          <w:numId w:val="1002"/>
+        </w:numPr>
+      </w:pPr>
+      <w:r>
+        <w:t xml:space="preserve">Таненбаум Э., Бос Х. Современные операционные системы. — 4-е изд. — СПб. : Питер,</w:t>
+      </w:r>
+    </w:p>
+    <w:p>
+      <w:pPr>
+        <w:pStyle w:val="Compact"/>
+        <w:numPr>
+          <w:ilvl w:val="0"/>
+          <w:numId w:val="1002"/>
+        </w:numPr>
+      </w:pPr>
+      <w:r>
+        <w:t xml:space="preserve">— 1120 с. — (Классика Computer Science)</w:t>
       </w:r>
     </w:p>
     <w:bookmarkEnd w:id="66"/>

</xml_diff>